<commit_message>
Made some general answers to the game document's first questions.
</commit_message>
<xml_diff>
--- a/Game Document.docx
+++ b/Game Document.docx
@@ -1,10 +1,11 @@
 
 <file path=word/document.xml><?xml version="1.0" encoding="utf-8"?>
-<w:document xmlns:wpc="http://schemas.microsoft.com/office/word/2010/wordprocessingCanvas" xmlns:cx="http://schemas.microsoft.com/office/drawing/2014/chartex" xmlns:cx1="http://schemas.microsoft.com/office/drawing/2015/9/8/chartex" xmlns:cx2="http://schemas.microsoft.com/office/drawing/2015/10/21/chartex" xmlns:mc="http://schemas.openxmlformats.org/markup-compatibility/2006" xmlns:o="urn:schemas-microsoft-com:office:office" xmlns:r="http://schemas.openxmlformats.org/officeDocument/2006/relationships" xmlns:m="http://schemas.openxmlformats.org/officeDocument/2006/math" xmlns:v="urn:schemas-microsoft-com:vml" xmlns:wp14="http://schemas.microsoft.com/office/word/2010/wordprocessingDrawing" xmlns:wp="http://schemas.openxmlformats.org/drawingml/2006/wordprocessingDrawing" xmlns:w10="urn:schemas-microsoft-com:office:word" xmlns:w="http://schemas.openxmlformats.org/wordprocessingml/2006/main" xmlns:w14="http://schemas.microsoft.com/office/word/2010/wordml" xmlns:w15="http://schemas.microsoft.com/office/word/2012/wordml" xmlns:w16se="http://schemas.microsoft.com/office/word/2015/wordml/symex" xmlns:wpg="http://schemas.microsoft.com/office/word/2010/wordprocessingGroup" xmlns:wpi="http://schemas.microsoft.com/office/word/2010/wordprocessingInk" xmlns:wne="http://schemas.microsoft.com/office/word/2006/wordml" xmlns:wps="http://schemas.microsoft.com/office/word/2010/wordprocessingShape" mc:Ignorable="w14 w15 w16se wp14">
+<w:document xmlns:o="urn:schemas-microsoft-com:office:office" xmlns:r="http://schemas.openxmlformats.org/officeDocument/2006/relationships" xmlns:v="urn:schemas-microsoft-com:vml" xmlns:w="http://schemas.openxmlformats.org/wordprocessingml/2006/main" xmlns:w10="urn:schemas-microsoft-com:office:word" xmlns:wp="http://schemas.openxmlformats.org/drawingml/2006/wordprocessingDrawing" xmlns:wps="http://schemas.microsoft.com/office/word/2010/wordprocessingShape" xmlns:wpg="http://schemas.microsoft.com/office/word/2010/wordprocessingGroup" xmlns:mc="http://schemas.openxmlformats.org/markup-compatibility/2006" xmlns:wp14="http://schemas.microsoft.com/office/word/2010/wordprocessingDrawing" xmlns:w14="http://schemas.microsoft.com/office/word/2010/wordml" mc:Ignorable="w14 wp14">
   <w:body>
     <w:p>
       <w:pPr>
-        <w:spacing w:after="0" w:line="240" w:lineRule="auto"/>
+        <w:pStyle w:val="Normal"/>
+        <w:spacing w:lineRule="auto" w:line="240" w:before="0" w:after="0"/>
         <w:rPr>
           <w:u w:val="single"/>
         </w:rPr>
@@ -18,190 +19,341 @@
     </w:p>
     <w:p>
       <w:pPr>
-        <w:spacing w:after="0" w:line="240" w:lineRule="auto"/>
-      </w:pPr>
-      <w:r>
+        <w:pStyle w:val="Normal"/>
+        <w:spacing w:lineRule="auto" w:line="240" w:before="0" w:after="0"/>
+        <w:rPr/>
+      </w:pPr>
+      <w:r>
+        <w:rPr/>
         <w:t>-main character:</w:t>
       </w:r>
     </w:p>
     <w:p>
       <w:pPr>
-        <w:spacing w:after="0" w:line="240" w:lineRule="auto"/>
-      </w:pPr>
-      <w:r>
-        <w:tab/>
-        <w:t>-who, what, where, when, why</w:t>
-      </w:r>
-    </w:p>
-    <w:p>
-      <w:pPr>
-        <w:spacing w:after="0" w:line="240" w:lineRule="auto"/>
-      </w:pPr>
-      <w:r>
+        <w:pStyle w:val="Normal"/>
+        <w:spacing w:lineRule="auto" w:line="240" w:before="0" w:after="0"/>
+        <w:rPr/>
+      </w:pPr>
+      <w:r>
+        <w:rPr/>
+        <w:tab/>
+        <w:t>-who, what, where, when:</w:t>
+      </w:r>
+    </w:p>
+    <w:p>
+      <w:pPr>
+        <w:pStyle w:val="Normal"/>
+        <w:spacing w:lineRule="auto" w:line="240" w:before="0" w:after="0"/>
+        <w:rPr/>
+      </w:pPr>
+      <w:r>
+        <w:rPr/>
+        <w:tab/>
+        <w:tab/>
+        <w:t>-</w:t>
+      </w:r>
+      <w:r>
+        <w:rPr/>
+        <w:t>Who: HolderName McItDoesntMatter</w:t>
+      </w:r>
+    </w:p>
+    <w:p>
+      <w:pPr>
+        <w:pStyle w:val="Normal"/>
+        <w:spacing w:lineRule="auto" w:line="240" w:before="0" w:after="0"/>
+        <w:rPr/>
+      </w:pPr>
+      <w:r>
+        <w:rPr/>
+        <w:tab/>
+        <w:tab/>
+        <w:t>-</w:t>
+      </w:r>
+      <w:r>
+        <w:rPr/>
+        <w:t>What: A Ranger/Bowman</w:t>
+      </w:r>
+    </w:p>
+    <w:p>
+      <w:pPr>
+        <w:pStyle w:val="Normal"/>
+        <w:spacing w:lineRule="auto" w:line="240" w:before="0" w:after="0"/>
+        <w:rPr/>
+      </w:pPr>
+      <w:r>
+        <w:rPr/>
+        <w:tab/>
+        <w:tab/>
+        <w:t>-</w:t>
+      </w:r>
+      <w:r>
+        <w:rPr/>
+        <w:t>When: magical medieval times</w:t>
+      </w:r>
+    </w:p>
+    <w:p>
+      <w:pPr>
+        <w:pStyle w:val="Normal"/>
+        <w:spacing w:lineRule="auto" w:line="240" w:before="0" w:after="0"/>
+        <w:rPr/>
+      </w:pPr>
+      <w:r>
+        <w:rPr/>
+        <w:tab/>
         <w:t>-big mechanics</w:t>
       </w:r>
     </w:p>
     <w:p>
       <w:pPr>
-        <w:spacing w:after="0" w:line="240" w:lineRule="auto"/>
-      </w:pPr>
-      <w:r>
-        <w:tab/>
-        <w:t>-who are the enemies</w:t>
-      </w:r>
-    </w:p>
-    <w:p>
-      <w:pPr>
-        <w:spacing w:after="0" w:line="240" w:lineRule="auto"/>
-      </w:pPr>
-      <w:r>
-        <w:tab/>
-        <w:t>-how do we move</w:t>
-      </w:r>
-    </w:p>
-    <w:p>
-      <w:pPr>
-        <w:spacing w:after="0" w:line="240" w:lineRule="auto"/>
-      </w:pPr>
-      <w:r>
-        <w:tab/>
-        <w:t>-how do the enemies move</w:t>
-      </w:r>
-      <w:r>
-        <w:t xml:space="preserve"> (attack patterns)</w:t>
-      </w:r>
-    </w:p>
-    <w:p>
-      <w:pPr>
-        <w:spacing w:after="0" w:line="240" w:lineRule="auto"/>
-      </w:pPr>
-      <w:r>
+        <w:pStyle w:val="Normal"/>
+        <w:spacing w:lineRule="auto" w:line="240" w:before="0" w:after="0"/>
+        <w:rPr/>
+      </w:pPr>
+      <w:r>
+        <w:rPr/>
+        <w:tab/>
         <w:tab/>
         <w:t>-</w:t>
       </w:r>
       <w:r>
-        <w:t>how do we score (if we have a score at all)</w:t>
-      </w:r>
-    </w:p>
-    <w:p>
-      <w:pPr>
-        <w:spacing w:after="0" w:line="240" w:lineRule="auto"/>
-        <w:ind w:left="720"/>
-      </w:pPr>
-      <w:r>
-        <w:t>-do we have boss fights, how are bosses different, does beating bosses give some type of advantage later</w:t>
-      </w:r>
-    </w:p>
-    <w:p>
-      <w:pPr>
-        <w:spacing w:after="0" w:line="240" w:lineRule="auto"/>
-      </w:pPr>
-      <w:r>
-        <w:t>-What art style are we going to use?</w:t>
-      </w:r>
-    </w:p>
-    <w:p>
-      <w:pPr>
-        <w:spacing w:after="0" w:line="240" w:lineRule="auto"/>
-      </w:pPr>
-      <w:r>
+        <w:rPr/>
+        <w:t>W</w:t>
+      </w:r>
+      <w:r>
+        <w:rPr/>
+        <w:t xml:space="preserve">ho are the enemies? </w:t>
+      </w:r>
+      <w:r>
+        <w:rPr/>
+        <w:t>Minions of the bosses, so they change level to level</w:t>
+      </w:r>
+    </w:p>
+    <w:p>
+      <w:pPr>
+        <w:pStyle w:val="Normal"/>
+        <w:spacing w:lineRule="auto" w:line="240" w:before="0" w:after="0"/>
+        <w:rPr/>
+      </w:pPr>
+      <w:r>
+        <w:rPr/>
+        <w:tab/>
+        <w:tab/>
+        <w:t>-</w:t>
+      </w:r>
+      <w:r>
+        <w:rPr/>
+        <w:t>H</w:t>
+      </w:r>
+      <w:r>
+        <w:rPr/>
+        <w:t xml:space="preserve">ow do we move? </w:t>
+      </w:r>
+      <w:r>
+        <w:rPr/>
+        <w:t xml:space="preserve">Walking mostly, but there may be some activate able items that </w:t>
+        <w:tab/>
+        <w:tab/>
+        <w:t xml:space="preserve"> change movement patterns, like a trampoline you can pull out in mid-air to jump twice</w:t>
+      </w:r>
+    </w:p>
+    <w:p>
+      <w:pPr>
+        <w:pStyle w:val="Normal"/>
+        <w:spacing w:lineRule="auto" w:line="240" w:before="0" w:after="0"/>
+        <w:rPr/>
+      </w:pPr>
+      <w:r>
+        <w:rPr/>
+        <w:tab/>
+        <w:tab/>
+        <w:t>-</w:t>
+      </w:r>
+      <w:r>
+        <w:rPr/>
+        <w:t xml:space="preserve">How do the enemies attack? There can be multiple enemies with individual attack </w:t>
+        <w:tab/>
+        <w:tab/>
+        <w:t xml:space="preserve"> patterns, but that’s also probably dependent on which level you are on.</w:t>
+      </w:r>
+    </w:p>
+    <w:p>
+      <w:pPr>
+        <w:pStyle w:val="Normal"/>
+        <w:spacing w:lineRule="auto" w:line="240" w:before="0" w:after="0"/>
+        <w:rPr/>
+      </w:pPr>
+      <w:r>
+        <w:rPr/>
+        <w:tab/>
+        <w:tab/>
+        <w:t>-</w:t>
+      </w:r>
+      <w:r>
+        <w:rPr/>
+        <w:t xml:space="preserve">How do we score? You get money throughout levels. You can spend this money, but the </w:t>
+        <w:tab/>
+        <w:tab/>
+        <w:t xml:space="preserve"> total is still kept track of and used as a score</w:t>
+      </w:r>
+    </w:p>
+    <w:p>
+      <w:pPr>
+        <w:pStyle w:val="Normal"/>
+        <w:spacing w:lineRule="auto" w:line="240" w:before="0" w:after="0"/>
+        <w:ind w:left="720" w:hanging="0"/>
+        <w:rPr/>
+      </w:pPr>
+      <w:r>
+        <w:rPr/>
+        <w:tab/>
+        <w:t>-</w:t>
+      </w:r>
+      <w:r>
+        <w:rPr/>
+        <w:t>D</w:t>
+      </w:r>
+      <w:r>
+        <w:rPr/>
+        <w:t xml:space="preserve">o we have boss fights, how are bosses different, does beating bosses give some type </w:t>
+        <w:tab/>
+        <w:t xml:space="preserve"> of advantage later? </w:t>
+      </w:r>
+      <w:r>
+        <w:rPr/>
+        <w:t xml:space="preserve">There is a boss at the end of every level. They drop a weapon that </w:t>
+        <w:tab/>
+        <w:t xml:space="preserve"> has an advantage against a boss in the future.</w:t>
+      </w:r>
+    </w:p>
+    <w:p>
+      <w:pPr>
+        <w:pStyle w:val="Normal"/>
+        <w:spacing w:lineRule="auto" w:line="240" w:before="0" w:after="0"/>
+        <w:rPr/>
+      </w:pPr>
+      <w:r>
+        <w:rPr/>
+        <w:tab/>
+        <w:t xml:space="preserve">-What art style are we going to use? </w:t>
+      </w:r>
+      <w:r>
+        <w:rPr/>
+        <w:t xml:space="preserve">Either 16-bit or raster. Regardless, it should all be kind of </w:t>
+        <w:tab/>
+        <w:t xml:space="preserve"> cartooney</w:t>
+      </w:r>
+    </w:p>
+    <w:p>
+      <w:pPr>
+        <w:pStyle w:val="Normal"/>
+        <w:spacing w:lineRule="auto" w:line="240" w:before="0" w:after="0"/>
+        <w:rPr/>
+      </w:pPr>
+      <w:r>
+        <w:rPr/>
         <w:t>-Why type of music/sounds are we going to implement</w:t>
       </w:r>
     </w:p>
     <w:p>
       <w:pPr>
-        <w:spacing w:after="0" w:line="240" w:lineRule="auto"/>
-      </w:pPr>
-      <w:r>
-        <w:t>-are we going to have</w:t>
-      </w:r>
-      <w:r>
-        <w:t xml:space="preserve"> Easter eggs?</w:t>
-      </w:r>
-    </w:p>
-    <w:p>
-      <w:pPr>
-        <w:spacing w:after="0" w:line="240" w:lineRule="auto"/>
-      </w:pPr>
-      <w:r>
-        <w:t>-</w:t>
-      </w:r>
-      <w:r>
-        <w:t>Level design is a big deal</w:t>
-      </w:r>
-    </w:p>
-    <w:p>
-      <w:pPr>
-        <w:spacing w:after="0" w:line="240" w:lineRule="auto"/>
-      </w:pPr>
-      <w:r>
+        <w:pStyle w:val="Normal"/>
+        <w:spacing w:lineRule="auto" w:line="240" w:before="0" w:after="0"/>
+        <w:rPr/>
+      </w:pPr>
+      <w:r>
+        <w:rPr/>
+        <w:t>-are we going to have Easter eggs?</w:t>
+      </w:r>
+    </w:p>
+    <w:p>
+      <w:pPr>
+        <w:pStyle w:val="Normal"/>
+        <w:spacing w:lineRule="auto" w:line="240" w:before="0" w:after="0"/>
+        <w:rPr/>
+      </w:pPr>
+      <w:r>
+        <w:rPr/>
+        <w:t>-Level design is a big deal</w:t>
+      </w:r>
+    </w:p>
+    <w:p>
+      <w:pPr>
+        <w:pStyle w:val="Normal"/>
+        <w:spacing w:lineRule="auto" w:line="240" w:before="0" w:after="0"/>
+        <w:rPr/>
+      </w:pPr>
+      <w:r>
+        <w:rPr/>
         <w:t>-will our movement change or become advance throughout the game?</w:t>
       </w:r>
     </w:p>
     <w:p>
       <w:pPr>
-        <w:spacing w:after="0" w:line="240" w:lineRule="auto"/>
-      </w:pPr>
-      <w:r>
+        <w:pStyle w:val="Normal"/>
+        <w:spacing w:lineRule="auto" w:line="240" w:before="0" w:after="0"/>
+        <w:rPr/>
+      </w:pPr>
+      <w:r>
+        <w:rPr/>
         <w:tab/>
         <w:t>-double jumps?</w:t>
       </w:r>
     </w:p>
     <w:p>
       <w:pPr>
-        <w:spacing w:after="0" w:line="240" w:lineRule="auto"/>
-      </w:pPr>
-      <w:r>
+        <w:pStyle w:val="Normal"/>
+        <w:spacing w:lineRule="auto" w:line="240" w:before="0" w:after="0"/>
+        <w:rPr/>
+      </w:pPr>
+      <w:r>
+        <w:rPr/>
         <w:tab/>
         <w:t xml:space="preserve">-grappling </w:t>
       </w:r>
     </w:p>
     <w:p>
       <w:pPr>
-        <w:spacing w:after="0" w:line="240" w:lineRule="auto"/>
-      </w:pPr>
-      <w:r>
+        <w:pStyle w:val="Normal"/>
+        <w:spacing w:lineRule="auto" w:line="240" w:before="0" w:after="0"/>
+        <w:rPr/>
+      </w:pPr>
+      <w:r>
+        <w:rPr/>
         <w:tab/>
         <w:t>-jet pack</w:t>
       </w:r>
     </w:p>
     <w:p>
       <w:pPr>
-        <w:spacing w:after="0" w:line="240" w:lineRule="auto"/>
-      </w:pPr>
-      <w:r>
+        <w:pStyle w:val="Normal"/>
+        <w:spacing w:lineRule="auto" w:line="240" w:before="0" w:after="0"/>
+        <w:rPr/>
+      </w:pPr>
+      <w:r>
+        <w:rPr/>
         <w:tab/>
         <w:t>-etc.</w:t>
       </w:r>
     </w:p>
-    <w:p>
-      <w:pPr>
-        <w:spacing w:after="0" w:line="240" w:lineRule="auto"/>
-      </w:pPr>
-      <w:bookmarkStart w:id="0" w:name="_GoBack"/>
-      <w:bookmarkEnd w:id="0"/>
-    </w:p>
-    <w:p>
-      <w:pPr>
-        <w:spacing w:after="0" w:line="240" w:lineRule="auto"/>
-      </w:pPr>
-    </w:p>
     <w:sectPr>
+      <w:type w:val="nextPage"/>
       <w:pgSz w:w="12240" w:h="15840"/>
-      <w:pgMar w:top="1440" w:right="1440" w:bottom="1440" w:left="1440" w:header="720" w:footer="720" w:gutter="0"/>
-      <w:cols w:space="720"/>
-      <w:docGrid w:linePitch="360"/>
+      <w:pgMar w:left="1440" w:right="1440" w:header="0" w:top="1440" w:footer="0" w:bottom="1440" w:gutter="0"/>
+      <w:pgNumType w:fmt="decimal"/>
+      <w:formProt w:val="false"/>
+      <w:textDirection w:val="lrTb"/>
+      <w:docGrid w:type="default" w:linePitch="360" w:charSpace="4294965247"/>
     </w:sectPr>
   </w:body>
 </w:document>
 </file>
 
 <file path=word/styles.xml><?xml version="1.0" encoding="utf-8"?>
-<w:styles xmlns:mc="http://schemas.openxmlformats.org/markup-compatibility/2006" xmlns:r="http://schemas.openxmlformats.org/officeDocument/2006/relationships" xmlns:w="http://schemas.openxmlformats.org/wordprocessingml/2006/main" xmlns:w14="http://schemas.microsoft.com/office/word/2010/wordml" xmlns:w15="http://schemas.microsoft.com/office/word/2012/wordml" xmlns:w16se="http://schemas.microsoft.com/office/word/2015/wordml/symex" mc:Ignorable="w14 w15 w16se">
+<w:styles xmlns:w="http://schemas.openxmlformats.org/wordprocessingml/2006/main" xmlns:w14="http://schemas.microsoft.com/office/word/2010/wordml" xmlns:mc="http://schemas.openxmlformats.org/markup-compatibility/2006" mc:Ignorable="w14">
   <w:docDefaults>
     <w:rPrDefault>
       <w:rPr>
-        <w:rFonts w:asciiTheme="minorHAnsi" w:eastAsiaTheme="minorHAnsi" w:hAnsiTheme="minorHAnsi" w:cstheme="minorBidi"/>
+        <w:rFonts w:ascii="Calibri" w:hAnsi="Calibri" w:eastAsia="Calibri" w:cs="" w:asciiTheme="minorHAnsi" w:cstheme="minorBidi" w:eastAsiaTheme="minorHAnsi" w:hAnsiTheme="minorHAnsi"/>
         <w:sz w:val="22"/>
         <w:szCs w:val="22"/>
         <w:lang w:val="en-US" w:eastAsia="en-US" w:bidi="ar-SA"/>
@@ -209,21 +361,21 @@
     </w:rPrDefault>
     <w:pPrDefault>
       <w:pPr>
-        <w:spacing w:after="160" w:line="259" w:lineRule="auto"/>
+        <w:spacing w:lineRule="auto" w:line="259"/>
       </w:pPr>
     </w:pPrDefault>
   </w:docDefaults>
   <w:latentStyles w:defLockedState="0" w:defUIPriority="99" w:defSemiHidden="0" w:defUnhideWhenUsed="0" w:defQFormat="0" w:count="373">
     <w:lsdException w:name="Normal" w:uiPriority="0" w:qFormat="1"/>
     <w:lsdException w:name="heading 1" w:uiPriority="9" w:qFormat="1"/>
-    <w:lsdException w:name="heading 2" w:semiHidden="1" w:uiPriority="9" w:unhideWhenUsed="1" w:qFormat="1"/>
-    <w:lsdException w:name="heading 3" w:semiHidden="1" w:uiPriority="9" w:unhideWhenUsed="1" w:qFormat="1"/>
-    <w:lsdException w:name="heading 4" w:semiHidden="1" w:uiPriority="9" w:unhideWhenUsed="1" w:qFormat="1"/>
-    <w:lsdException w:name="heading 5" w:semiHidden="1" w:uiPriority="9" w:unhideWhenUsed="1" w:qFormat="1"/>
-    <w:lsdException w:name="heading 6" w:semiHidden="1" w:uiPriority="9" w:unhideWhenUsed="1" w:qFormat="1"/>
-    <w:lsdException w:name="heading 7" w:semiHidden="1" w:uiPriority="9" w:unhideWhenUsed="1" w:qFormat="1"/>
-    <w:lsdException w:name="heading 8" w:semiHidden="1" w:uiPriority="9" w:unhideWhenUsed="1" w:qFormat="1"/>
-    <w:lsdException w:name="heading 9" w:semiHidden="1" w:uiPriority="9" w:unhideWhenUsed="1" w:qFormat="1"/>
+    <w:lsdException w:name="heading 2" w:uiPriority="9" w:semiHidden="1" w:unhideWhenUsed="1" w:qFormat="1"/>
+    <w:lsdException w:name="heading 3" w:uiPriority="9" w:semiHidden="1" w:unhideWhenUsed="1" w:qFormat="1"/>
+    <w:lsdException w:name="heading 4" w:uiPriority="9" w:semiHidden="1" w:unhideWhenUsed="1" w:qFormat="1"/>
+    <w:lsdException w:name="heading 5" w:uiPriority="9" w:semiHidden="1" w:unhideWhenUsed="1" w:qFormat="1"/>
+    <w:lsdException w:name="heading 6" w:uiPriority="9" w:semiHidden="1" w:unhideWhenUsed="1" w:qFormat="1"/>
+    <w:lsdException w:name="heading 7" w:uiPriority="9" w:semiHidden="1" w:unhideWhenUsed="1" w:qFormat="1"/>
+    <w:lsdException w:name="heading 8" w:uiPriority="9" w:semiHidden="1" w:unhideWhenUsed="1" w:qFormat="1"/>
+    <w:lsdException w:name="heading 9" w:uiPriority="9" w:semiHidden="1" w:unhideWhenUsed="1" w:qFormat="1"/>
     <w:lsdException w:name="index 1" w:semiHidden="1" w:unhideWhenUsed="1"/>
     <w:lsdException w:name="index 2" w:semiHidden="1" w:unhideWhenUsed="1"/>
     <w:lsdException w:name="index 3" w:semiHidden="1" w:unhideWhenUsed="1"/>
@@ -233,22 +385,22 @@
     <w:lsdException w:name="index 7" w:semiHidden="1" w:unhideWhenUsed="1"/>
     <w:lsdException w:name="index 8" w:semiHidden="1" w:unhideWhenUsed="1"/>
     <w:lsdException w:name="index 9" w:semiHidden="1" w:unhideWhenUsed="1"/>
-    <w:lsdException w:name="toc 1" w:semiHidden="1" w:uiPriority="39" w:unhideWhenUsed="1"/>
-    <w:lsdException w:name="toc 2" w:semiHidden="1" w:uiPriority="39" w:unhideWhenUsed="1"/>
-    <w:lsdException w:name="toc 3" w:semiHidden="1" w:uiPriority="39" w:unhideWhenUsed="1"/>
-    <w:lsdException w:name="toc 4" w:semiHidden="1" w:uiPriority="39" w:unhideWhenUsed="1"/>
-    <w:lsdException w:name="toc 5" w:semiHidden="1" w:uiPriority="39" w:unhideWhenUsed="1"/>
-    <w:lsdException w:name="toc 6" w:semiHidden="1" w:uiPriority="39" w:unhideWhenUsed="1"/>
-    <w:lsdException w:name="toc 7" w:semiHidden="1" w:uiPriority="39" w:unhideWhenUsed="1"/>
-    <w:lsdException w:name="toc 8" w:semiHidden="1" w:uiPriority="39" w:unhideWhenUsed="1"/>
-    <w:lsdException w:name="toc 9" w:semiHidden="1" w:uiPriority="39" w:unhideWhenUsed="1"/>
+    <w:lsdException w:name="toc 1" w:uiPriority="39" w:semiHidden="1" w:unhideWhenUsed="1"/>
+    <w:lsdException w:name="toc 2" w:uiPriority="39" w:semiHidden="1" w:unhideWhenUsed="1"/>
+    <w:lsdException w:name="toc 3" w:uiPriority="39" w:semiHidden="1" w:unhideWhenUsed="1"/>
+    <w:lsdException w:name="toc 4" w:uiPriority="39" w:semiHidden="1" w:unhideWhenUsed="1"/>
+    <w:lsdException w:name="toc 5" w:uiPriority="39" w:semiHidden="1" w:unhideWhenUsed="1"/>
+    <w:lsdException w:name="toc 6" w:uiPriority="39" w:semiHidden="1" w:unhideWhenUsed="1"/>
+    <w:lsdException w:name="toc 7" w:uiPriority="39" w:semiHidden="1" w:unhideWhenUsed="1"/>
+    <w:lsdException w:name="toc 8" w:uiPriority="39" w:semiHidden="1" w:unhideWhenUsed="1"/>
+    <w:lsdException w:name="toc 9" w:uiPriority="39" w:semiHidden="1" w:unhideWhenUsed="1"/>
     <w:lsdException w:name="Normal Indent" w:semiHidden="1" w:unhideWhenUsed="1"/>
     <w:lsdException w:name="footnote text" w:semiHidden="1" w:unhideWhenUsed="1"/>
     <w:lsdException w:name="annotation text" w:semiHidden="1" w:unhideWhenUsed="1"/>
     <w:lsdException w:name="header" w:semiHidden="1" w:unhideWhenUsed="1"/>
     <w:lsdException w:name="footer" w:semiHidden="1" w:unhideWhenUsed="1"/>
     <w:lsdException w:name="index heading" w:semiHidden="1" w:unhideWhenUsed="1"/>
-    <w:lsdException w:name="caption" w:semiHidden="1" w:uiPriority="35" w:unhideWhenUsed="1" w:qFormat="1"/>
+    <w:lsdException w:name="caption" w:uiPriority="35" w:semiHidden="1" w:unhideWhenUsed="1" w:qFormat="1"/>
     <w:lsdException w:name="table of figures" w:semiHidden="1" w:unhideWhenUsed="1"/>
     <w:lsdException w:name="envelope address" w:semiHidden="1" w:unhideWhenUsed="1"/>
     <w:lsdException w:name="envelope return" w:semiHidden="1" w:unhideWhenUsed="1"/>
@@ -279,7 +431,7 @@
     <w:lsdException w:name="Title" w:uiPriority="10" w:qFormat="1"/>
     <w:lsdException w:name="Closing" w:semiHidden="1" w:unhideWhenUsed="1"/>
     <w:lsdException w:name="Signature" w:semiHidden="1" w:unhideWhenUsed="1"/>
-    <w:lsdException w:name="Default Paragraph Font" w:semiHidden="1" w:uiPriority="1" w:unhideWhenUsed="1"/>
+    <w:lsdException w:name="Default Paragraph Font" w:uiPriority="1" w:semiHidden="1" w:unhideWhenUsed="1"/>
     <w:lsdException w:name="Body Text" w:semiHidden="1" w:unhideWhenUsed="1"/>
     <w:lsdException w:name="Body Text Indent" w:semiHidden="1" w:unhideWhenUsed="1"/>
     <w:lsdException w:name="List Continue" w:semiHidden="1" w:unhideWhenUsed="1"/>
@@ -479,8 +631,8 @@
     <w:lsdException w:name="Subtle Reference" w:uiPriority="31" w:qFormat="1"/>
     <w:lsdException w:name="Intense Reference" w:uiPriority="32" w:qFormat="1"/>
     <w:lsdException w:name="Book Title" w:uiPriority="33" w:qFormat="1"/>
-    <w:lsdException w:name="Bibliography" w:semiHidden="1" w:uiPriority="37" w:unhideWhenUsed="1"/>
-    <w:lsdException w:name="TOC Heading" w:semiHidden="1" w:uiPriority="39" w:unhideWhenUsed="1" w:qFormat="1"/>
+    <w:lsdException w:name="Bibliography" w:uiPriority="37" w:semiHidden="1" w:unhideWhenUsed="1"/>
+    <w:lsdException w:name="TOC Heading" w:uiPriority="39" w:semiHidden="1" w:unhideWhenUsed="1" w:qFormat="1"/>
     <w:lsdException w:name="Plain Table 1" w:uiPriority="41"/>
     <w:lsdException w:name="Plain Table 2" w:uiPriority="42"/>
     <w:lsdException w:name="Plain Table 3" w:uiPriority="43"/>
@@ -588,13 +740,92 @@
     <w:lsdException w:name="Mention" w:semiHidden="1" w:unhideWhenUsed="1"/>
     <w:lsdException w:name="Smart Hyperlink" w:semiHidden="1" w:unhideWhenUsed="1"/>
   </w:latentStyles>
-  <w:style w:type="paragraph" w:default="1" w:styleId="Normal">
+  <w:style w:type="paragraph" w:styleId="Normal" w:default="1">
     <w:name w:val="Normal"/>
     <w:qFormat/>
+    <w:pPr>
+      <w:widowControl/>
+      <w:bidi w:val="0"/>
+      <w:spacing w:lineRule="auto" w:line="259" w:before="0" w:after="160"/>
+      <w:jc w:val="left"/>
+    </w:pPr>
+    <w:rPr>
+      <w:rFonts w:ascii="Calibri" w:hAnsi="Calibri" w:eastAsia="Calibri" w:cs="" w:asciiTheme="minorHAnsi" w:cstheme="minorBidi" w:eastAsiaTheme="minorHAnsi" w:hAnsiTheme="minorHAnsi"/>
+      <w:color w:val="auto"/>
+      <w:sz w:val="22"/>
+      <w:szCs w:val="22"/>
+      <w:lang w:val="en-US" w:eastAsia="en-US" w:bidi="ar-SA"/>
+    </w:rPr>
   </w:style>
-  <w:style w:type="character" w:default="1" w:styleId="DefaultParagraphFont">
+  <w:style w:type="character" w:styleId="DefaultParagraphFont" w:default="1">
     <w:name w:val="Default Paragraph Font"/>
     <w:uiPriority w:val="1"/>
+    <w:semiHidden/>
+    <w:unhideWhenUsed/>
+    <w:qFormat/>
+    <w:rPr/>
+  </w:style>
+  <w:style w:type="paragraph" w:styleId="Heading">
+    <w:name w:val="Heading"/>
+    <w:basedOn w:val="Normal"/>
+    <w:next w:val="TextBody"/>
+    <w:qFormat/>
+    <w:pPr>
+      <w:keepNext/>
+      <w:spacing w:before="240" w:after="120"/>
+    </w:pPr>
+    <w:rPr>
+      <w:rFonts w:ascii="Liberation Sans" w:hAnsi="Liberation Sans" w:eastAsia="Microsoft YaHei" w:cs="Lucida Sans"/>
+      <w:sz w:val="28"/>
+      <w:szCs w:val="28"/>
+    </w:rPr>
+  </w:style>
+  <w:style w:type="paragraph" w:styleId="TextBody">
+    <w:name w:val="Text Body"/>
+    <w:basedOn w:val="Normal"/>
+    <w:pPr>
+      <w:spacing w:lineRule="auto" w:line="288" w:before="0" w:after="140"/>
+    </w:pPr>
+    <w:rPr/>
+  </w:style>
+  <w:style w:type="paragraph" w:styleId="List">
+    <w:name w:val="List"/>
+    <w:basedOn w:val="TextBody"/>
+    <w:pPr/>
+    <w:rPr>
+      <w:rFonts w:cs="Lucida Sans"/>
+    </w:rPr>
+  </w:style>
+  <w:style w:type="paragraph" w:styleId="Caption">
+    <w:name w:val="Caption"/>
+    <w:basedOn w:val="Normal"/>
+    <w:qFormat/>
+    <w:pPr>
+      <w:suppressLineNumbers/>
+      <w:spacing w:before="120" w:after="120"/>
+    </w:pPr>
+    <w:rPr>
+      <w:rFonts w:cs="Lucida Sans"/>
+      <w:i/>
+      <w:iCs/>
+      <w:sz w:val="24"/>
+      <w:szCs w:val="24"/>
+    </w:rPr>
+  </w:style>
+  <w:style w:type="paragraph" w:styleId="Index">
+    <w:name w:val="Index"/>
+    <w:basedOn w:val="Normal"/>
+    <w:qFormat/>
+    <w:pPr>
+      <w:suppressLineNumbers/>
+    </w:pPr>
+    <w:rPr>
+      <w:rFonts w:cs="Lucida Sans"/>
+    </w:rPr>
+  </w:style>
+  <w:style w:type="numbering" w:styleId="NoList" w:default="1">
+    <w:name w:val="No List"/>
+    <w:uiPriority w:val="99"/>
     <w:semiHidden/>
     <w:unhideWhenUsed/>
   </w:style>
@@ -612,12 +843,6 @@
         <w:right w:w="108" w:type="dxa"/>
       </w:tblCellMar>
     </w:tblPr>
-  </w:style>
-  <w:style w:type="numbering" w:default="1" w:styleId="NoList">
-    <w:name w:val="No List"/>
-    <w:uiPriority w:val="99"/>
-    <w:semiHidden/>
-    <w:unhideWhenUsed/>
   </w:style>
 </w:styles>
 </file>

</xml_diff>

<commit_message>
I modified the Game Doc some more.
The big change is in bold at the top of the page.
</commit_message>
<xml_diff>
--- a/Game Document.docx
+++ b/Game Document.docx
@@ -1,11 +1,50 @@
 
 <file path=word/document.xml><?xml version="1.0" encoding="utf-8"?>
-<w:document xmlns:o="urn:schemas-microsoft-com:office:office" xmlns:r="http://schemas.openxmlformats.org/officeDocument/2006/relationships" xmlns:v="urn:schemas-microsoft-com:vml" xmlns:w="http://schemas.openxmlformats.org/wordprocessingml/2006/main" xmlns:w10="urn:schemas-microsoft-com:office:word" xmlns:wp="http://schemas.openxmlformats.org/drawingml/2006/wordprocessingDrawing" xmlns:wps="http://schemas.microsoft.com/office/word/2010/wordprocessingShape" xmlns:wpg="http://schemas.microsoft.com/office/word/2010/wordprocessingGroup" xmlns:mc="http://schemas.openxmlformats.org/markup-compatibility/2006" xmlns:wp14="http://schemas.microsoft.com/office/word/2010/wordprocessingDrawing" xmlns:w14="http://schemas.microsoft.com/office/word/2010/wordml" mc:Ignorable="w14 wp14">
+<w:document xmlns:wpc="http://schemas.microsoft.com/office/word/2010/wordprocessingCanvas" xmlns:cx="http://schemas.microsoft.com/office/drawing/2014/chartex" xmlns:cx1="http://schemas.microsoft.com/office/drawing/2015/9/8/chartex" xmlns:cx2="http://schemas.microsoft.com/office/drawing/2015/10/21/chartex" xmlns:mc="http://schemas.openxmlformats.org/markup-compatibility/2006" xmlns:o="urn:schemas-microsoft-com:office:office" xmlns:r="http://schemas.openxmlformats.org/officeDocument/2006/relationships" xmlns:m="http://schemas.openxmlformats.org/officeDocument/2006/math" xmlns:v="urn:schemas-microsoft-com:vml" xmlns:wp14="http://schemas.microsoft.com/office/word/2010/wordprocessingDrawing" xmlns:wp="http://schemas.openxmlformats.org/drawingml/2006/wordprocessingDrawing" xmlns:w10="urn:schemas-microsoft-com:office:word" xmlns:w="http://schemas.openxmlformats.org/wordprocessingml/2006/main" xmlns:w14="http://schemas.microsoft.com/office/word/2010/wordml" xmlns:w15="http://schemas.microsoft.com/office/word/2012/wordml" xmlns:w16se="http://schemas.microsoft.com/office/word/2015/wordml/symex" xmlns:wpg="http://schemas.microsoft.com/office/word/2010/wordprocessingGroup" xmlns:wpi="http://schemas.microsoft.com/office/word/2010/wordprocessingInk" xmlns:wne="http://schemas.microsoft.com/office/word/2006/wordml" xmlns:wps="http://schemas.microsoft.com/office/word/2010/wordprocessingShape" mc:Ignorable="w14 w15 w16se wp14">
   <w:body>
     <w:p>
       <w:pPr>
-        <w:pStyle w:val="Normal"/>
-        <w:spacing w:lineRule="auto" w:line="240" w:before="0" w:after="0"/>
+        <w:spacing w:after="0" w:line="240" w:lineRule="auto"/>
+        <w:rPr>
+          <w:sz w:val="24"/>
+          <w:szCs w:val="24"/>
+        </w:rPr>
+      </w:pPr>
+      <w:r>
+        <w:rPr>
+          <w:sz w:val="40"/>
+          <w:szCs w:val="40"/>
+          <w:u w:val="single"/>
+        </w:rPr>
+        <w:t xml:space="preserve">Hey Read This: </w:t>
+      </w:r>
+      <w:r>
+        <w:rPr>
+          <w:sz w:val="24"/>
+          <w:szCs w:val="24"/>
+        </w:rPr>
+        <w:t>ok so like you can modify this document if you’d like, but don’t commit those changes to the main branch. I want this to remain non answered so we can all have our own different ideas come Sunday. Thanks!</w:t>
+      </w:r>
+    </w:p>
+    <w:p>
+      <w:pPr>
+        <w:spacing w:after="0" w:line="240" w:lineRule="auto"/>
+        <w:rPr>
+          <w:u w:val="single"/>
+        </w:rPr>
+      </w:pPr>
+    </w:p>
+    <w:p>
+      <w:pPr>
+        <w:spacing w:after="0" w:line="240" w:lineRule="auto"/>
+        <w:rPr>
+          <w:u w:val="single"/>
+        </w:rPr>
+      </w:pPr>
+    </w:p>
+    <w:p>
+      <w:pPr>
+        <w:spacing w:after="0" w:line="240" w:lineRule="auto"/>
         <w:rPr>
           <w:u w:val="single"/>
         </w:rPr>
@@ -19,341 +58,190 @@
     </w:p>
     <w:p>
       <w:pPr>
-        <w:pStyle w:val="Normal"/>
-        <w:spacing w:lineRule="auto" w:line="240" w:before="0" w:after="0"/>
-        <w:rPr/>
-      </w:pPr>
-      <w:r>
-        <w:rPr/>
+        <w:spacing w:after="0" w:line="240" w:lineRule="auto"/>
+      </w:pPr>
+      <w:r>
         <w:t>-main character:</w:t>
       </w:r>
     </w:p>
     <w:p>
       <w:pPr>
-        <w:pStyle w:val="Normal"/>
-        <w:spacing w:lineRule="auto" w:line="240" w:before="0" w:after="0"/>
-        <w:rPr/>
-      </w:pPr>
-      <w:r>
-        <w:rPr/>
+        <w:spacing w:after="0" w:line="240" w:lineRule="auto"/>
+      </w:pPr>
+      <w:r>
         <w:tab/>
-        <w:t>-who, what, where, when:</w:t>
-      </w:r>
-    </w:p>
-    <w:p>
-      <w:pPr>
-        <w:pStyle w:val="Normal"/>
-        <w:spacing w:lineRule="auto" w:line="240" w:before="0" w:after="0"/>
-        <w:rPr/>
-      </w:pPr>
-      <w:r>
-        <w:rPr/>
+        <w:t>-who, what, where, when, why</w:t>
+      </w:r>
+    </w:p>
+    <w:p>
+      <w:pPr>
+        <w:spacing w:after="0" w:line="240" w:lineRule="auto"/>
+      </w:pPr>
+      <w:r>
+        <w:t>-big mechanics</w:t>
+      </w:r>
+    </w:p>
+    <w:p>
+      <w:pPr>
+        <w:spacing w:after="0" w:line="240" w:lineRule="auto"/>
+      </w:pPr>
+      <w:r>
         <w:tab/>
+      </w:r>
+      <w:r>
+        <w:t xml:space="preserve">-Who are the enemies? </w:t>
+      </w:r>
+    </w:p>
+    <w:p>
+      <w:pPr>
+        <w:spacing w:after="0" w:line="240" w:lineRule="auto"/>
+      </w:pPr>
+      <w:r>
         <w:tab/>
-        <w:t>-</w:t>
-      </w:r>
-      <w:r>
-        <w:rPr/>
-        <w:t>Who: HolderName McItDoesntMatter</w:t>
-      </w:r>
-    </w:p>
-    <w:p>
-      <w:pPr>
-        <w:pStyle w:val="Normal"/>
-        <w:spacing w:lineRule="auto" w:line="240" w:before="0" w:after="0"/>
-        <w:rPr/>
-      </w:pPr>
-      <w:r>
-        <w:rPr/>
+      </w:r>
+      <w:r>
+        <w:t>-H</w:t>
+      </w:r>
+      <w:r>
+        <w:t>ow do we move?</w:t>
+      </w:r>
+      <w:r>
+        <w:t xml:space="preserve"> </w:t>
+      </w:r>
+    </w:p>
+    <w:p>
+      <w:pPr>
+        <w:spacing w:after="0" w:line="240" w:lineRule="auto"/>
+      </w:pPr>
+      <w:r>
         <w:tab/>
+      </w:r>
+      <w:r>
+        <w:t>-How do the enemies attack?</w:t>
+      </w:r>
+    </w:p>
+    <w:p>
+      <w:pPr>
+        <w:spacing w:after="0" w:line="240" w:lineRule="auto"/>
+      </w:pPr>
+      <w:r>
         <w:tab/>
-        <w:t>-</w:t>
-      </w:r>
-      <w:r>
-        <w:rPr/>
-        <w:t>What: A Ranger/Bowman</w:t>
-      </w:r>
-    </w:p>
-    <w:p>
-      <w:pPr>
-        <w:pStyle w:val="Normal"/>
-        <w:spacing w:lineRule="auto" w:line="240" w:before="0" w:after="0"/>
-        <w:rPr/>
-      </w:pPr>
-      <w:r>
-        <w:rPr/>
-        <w:tab/>
-        <w:tab/>
-        <w:t>-</w:t>
-      </w:r>
-      <w:r>
-        <w:rPr/>
-        <w:t>When: magical medieval times</w:t>
-      </w:r>
-    </w:p>
-    <w:p>
-      <w:pPr>
-        <w:pStyle w:val="Normal"/>
-        <w:spacing w:lineRule="auto" w:line="240" w:before="0" w:after="0"/>
-        <w:rPr/>
-      </w:pPr>
-      <w:r>
-        <w:rPr/>
-        <w:tab/>
-        <w:t>-big mechanics</w:t>
-      </w:r>
-    </w:p>
-    <w:p>
-      <w:pPr>
-        <w:pStyle w:val="Normal"/>
-        <w:spacing w:lineRule="auto" w:line="240" w:before="0" w:after="0"/>
-        <w:rPr/>
-      </w:pPr>
-      <w:r>
-        <w:rPr/>
-        <w:tab/>
-        <w:tab/>
-        <w:t>-</w:t>
-      </w:r>
-      <w:r>
-        <w:rPr/>
-        <w:t>W</w:t>
-      </w:r>
-      <w:r>
-        <w:rPr/>
-        <w:t xml:space="preserve">ho are the enemies? </w:t>
-      </w:r>
-      <w:r>
-        <w:rPr/>
-        <w:t>Minions of the bosses, so they change level to level</w:t>
-      </w:r>
-    </w:p>
-    <w:p>
-      <w:pPr>
-        <w:pStyle w:val="Normal"/>
-        <w:spacing w:lineRule="auto" w:line="240" w:before="0" w:after="0"/>
-        <w:rPr/>
-      </w:pPr>
-      <w:r>
-        <w:rPr/>
-        <w:tab/>
-        <w:tab/>
-        <w:t>-</w:t>
-      </w:r>
-      <w:r>
-        <w:rPr/>
-        <w:t>H</w:t>
-      </w:r>
-      <w:r>
-        <w:rPr/>
-        <w:t xml:space="preserve">ow do we move? </w:t>
-      </w:r>
-      <w:r>
-        <w:rPr/>
-        <w:t xml:space="preserve">Walking mostly, but there may be some activate able items that </w:t>
-        <w:tab/>
-        <w:tab/>
-        <w:t xml:space="preserve"> change movement patterns, like a trampoline you can pull out in mid-air to jump twice</w:t>
-      </w:r>
-    </w:p>
-    <w:p>
-      <w:pPr>
-        <w:pStyle w:val="Normal"/>
-        <w:spacing w:lineRule="auto" w:line="240" w:before="0" w:after="0"/>
-        <w:rPr/>
-      </w:pPr>
-      <w:r>
-        <w:rPr/>
-        <w:tab/>
-        <w:tab/>
-        <w:t>-</w:t>
-      </w:r>
-      <w:r>
-        <w:rPr/>
-        <w:t xml:space="preserve">How do the enemies attack? There can be multiple enemies with individual attack </w:t>
-        <w:tab/>
-        <w:tab/>
-        <w:t xml:space="preserve"> patterns, but that’s also probably dependent on which level you are on.</w:t>
-      </w:r>
-    </w:p>
-    <w:p>
-      <w:pPr>
-        <w:pStyle w:val="Normal"/>
-        <w:spacing w:lineRule="auto" w:line="240" w:before="0" w:after="0"/>
-        <w:rPr/>
-      </w:pPr>
-      <w:r>
-        <w:rPr/>
-        <w:tab/>
-        <w:tab/>
-        <w:t>-</w:t>
-      </w:r>
-      <w:r>
-        <w:rPr/>
-        <w:t xml:space="preserve">How do we score? You get money throughout levels. You can spend this money, but the </w:t>
-        <w:tab/>
-        <w:tab/>
-        <w:t xml:space="preserve"> total is still kept track of and used as a score</w:t>
-      </w:r>
-    </w:p>
-    <w:p>
-      <w:pPr>
-        <w:pStyle w:val="Normal"/>
-        <w:spacing w:lineRule="auto" w:line="240" w:before="0" w:after="0"/>
-        <w:ind w:left="720" w:hanging="0"/>
-        <w:rPr/>
-      </w:pPr>
-      <w:r>
-        <w:rPr/>
-        <w:tab/>
-        <w:t>-</w:t>
-      </w:r>
-      <w:r>
-        <w:rPr/>
-        <w:t>D</w:t>
-      </w:r>
-      <w:r>
-        <w:rPr/>
-        <w:t xml:space="preserve">o we have boss fights, how are bosses different, does beating bosses give some type </w:t>
-        <w:tab/>
-        <w:t xml:space="preserve"> of advantage later? </w:t>
-      </w:r>
-      <w:r>
-        <w:rPr/>
-        <w:t xml:space="preserve">There is a boss at the end of every level. They drop a weapon that </w:t>
-        <w:tab/>
-        <w:t xml:space="preserve"> has an advantage against a boss in the future.</w:t>
-      </w:r>
-    </w:p>
-    <w:p>
-      <w:pPr>
-        <w:pStyle w:val="Normal"/>
-        <w:spacing w:lineRule="auto" w:line="240" w:before="0" w:after="0"/>
-        <w:rPr/>
-      </w:pPr>
-      <w:r>
-        <w:rPr/>
-        <w:tab/>
+        <w:t xml:space="preserve">-How do we score? </w:t>
+      </w:r>
+    </w:p>
+    <w:p>
+      <w:pPr>
+        <w:spacing w:after="0" w:line="240" w:lineRule="auto"/>
+        <w:ind w:left="720"/>
+      </w:pPr>
+      <w:r>
+        <w:t>-Do we have boss fights, how are bosses differe</w:t>
+      </w:r>
+      <w:r>
+        <w:t xml:space="preserve">nt, does beating bosses give some type </w:t>
+      </w:r>
+      <w:r>
+        <w:t xml:space="preserve">of advantage later? </w:t>
+      </w:r>
+    </w:p>
+    <w:p>
+      <w:pPr>
+        <w:spacing w:after="0" w:line="240" w:lineRule="auto"/>
+      </w:pPr>
+      <w:bookmarkStart w:id="0" w:name="_GoBack"/>
+      <w:bookmarkEnd w:id="0"/>
+      <w:r>
         <w:t xml:space="preserve">-What art style are we going to use? </w:t>
       </w:r>
-      <w:r>
-        <w:rPr/>
-        <w:t xml:space="preserve">Either 16-bit or raster. Regardless, it should all be kind of </w:t>
-        <w:tab/>
-        <w:t xml:space="preserve"> cartooney</w:t>
-      </w:r>
-    </w:p>
-    <w:p>
-      <w:pPr>
-        <w:pStyle w:val="Normal"/>
-        <w:spacing w:lineRule="auto" w:line="240" w:before="0" w:after="0"/>
-        <w:rPr/>
-      </w:pPr>
-      <w:r>
-        <w:rPr/>
+    </w:p>
+    <w:p>
+      <w:pPr>
+        <w:spacing w:after="0" w:line="240" w:lineRule="auto"/>
+      </w:pPr>
+      <w:r>
         <w:t>-Why type of music/sounds are we going to implement</w:t>
       </w:r>
     </w:p>
     <w:p>
       <w:pPr>
-        <w:pStyle w:val="Normal"/>
-        <w:spacing w:lineRule="auto" w:line="240" w:before="0" w:after="0"/>
-        <w:rPr/>
-      </w:pPr>
-      <w:r>
-        <w:rPr/>
+        <w:spacing w:after="0" w:line="240" w:lineRule="auto"/>
+      </w:pPr>
+      <w:r>
         <w:t>-are we going to have Easter eggs?</w:t>
       </w:r>
     </w:p>
     <w:p>
       <w:pPr>
-        <w:pStyle w:val="Normal"/>
-        <w:spacing w:lineRule="auto" w:line="240" w:before="0" w:after="0"/>
-        <w:rPr/>
-      </w:pPr>
-      <w:r>
-        <w:rPr/>
+        <w:spacing w:after="0" w:line="240" w:lineRule="auto"/>
+      </w:pPr>
+      <w:r>
         <w:t>-Level design is a big deal</w:t>
       </w:r>
     </w:p>
     <w:p>
       <w:pPr>
-        <w:pStyle w:val="Normal"/>
-        <w:spacing w:lineRule="auto" w:line="240" w:before="0" w:after="0"/>
-        <w:rPr/>
-      </w:pPr>
-      <w:r>
-        <w:rPr/>
+        <w:spacing w:after="0" w:line="240" w:lineRule="auto"/>
+      </w:pPr>
+      <w:r>
         <w:t>-will our movement change or become advance throughout the game?</w:t>
       </w:r>
     </w:p>
     <w:p>
       <w:pPr>
-        <w:pStyle w:val="Normal"/>
-        <w:spacing w:lineRule="auto" w:line="240" w:before="0" w:after="0"/>
-        <w:rPr/>
-      </w:pPr>
-      <w:r>
-        <w:rPr/>
+        <w:spacing w:after="0" w:line="240" w:lineRule="auto"/>
+      </w:pPr>
+      <w:r>
         <w:tab/>
         <w:t>-double jumps?</w:t>
       </w:r>
     </w:p>
     <w:p>
       <w:pPr>
-        <w:pStyle w:val="Normal"/>
-        <w:spacing w:lineRule="auto" w:line="240" w:before="0" w:after="0"/>
-        <w:rPr/>
-      </w:pPr>
-      <w:r>
-        <w:rPr/>
+        <w:spacing w:after="0" w:line="240" w:lineRule="auto"/>
+      </w:pPr>
+      <w:r>
         <w:tab/>
         <w:t xml:space="preserve">-grappling </w:t>
       </w:r>
     </w:p>
     <w:p>
       <w:pPr>
-        <w:pStyle w:val="Normal"/>
-        <w:spacing w:lineRule="auto" w:line="240" w:before="0" w:after="0"/>
-        <w:rPr/>
-      </w:pPr>
-      <w:r>
-        <w:rPr/>
+        <w:spacing w:after="0" w:line="240" w:lineRule="auto"/>
+      </w:pPr>
+      <w:r>
         <w:tab/>
         <w:t>-jet pack</w:t>
       </w:r>
     </w:p>
     <w:p>
       <w:pPr>
-        <w:pStyle w:val="Normal"/>
-        <w:spacing w:lineRule="auto" w:line="240" w:before="0" w:after="0"/>
-        <w:rPr/>
-      </w:pPr>
-      <w:r>
-        <w:rPr/>
+        <w:spacing w:after="0" w:line="240" w:lineRule="auto"/>
+      </w:pPr>
+      <w:r>
         <w:tab/>
-        <w:t>-etc.</w:t>
+        <w:t>-e</w:t>
+      </w:r>
+      <w:r>
+        <w:t>tc.</w:t>
       </w:r>
     </w:p>
     <w:sectPr>
-      <w:type w:val="nextPage"/>
       <w:pgSz w:w="12240" w:h="15840"/>
-      <w:pgMar w:left="1440" w:right="1440" w:header="0" w:top="1440" w:footer="0" w:bottom="1440" w:gutter="0"/>
-      <w:pgNumType w:fmt="decimal"/>
-      <w:formProt w:val="false"/>
-      <w:textDirection w:val="lrTb"/>
-      <w:docGrid w:type="default" w:linePitch="360" w:charSpace="4294965247"/>
+      <w:pgMar w:top="1440" w:right="1440" w:bottom="1440" w:left="1440" w:header="0" w:footer="0" w:gutter="0"/>
+      <w:cols w:space="720"/>
+      <w:formProt w:val="0"/>
+      <w:docGrid w:linePitch="360" w:charSpace="-2049"/>
     </w:sectPr>
   </w:body>
 </w:document>
 </file>
 
 <file path=word/styles.xml><?xml version="1.0" encoding="utf-8"?>
-<w:styles xmlns:w="http://schemas.openxmlformats.org/wordprocessingml/2006/main" xmlns:w14="http://schemas.microsoft.com/office/word/2010/wordml" xmlns:mc="http://schemas.openxmlformats.org/markup-compatibility/2006" mc:Ignorable="w14">
+<w:styles xmlns:mc="http://schemas.openxmlformats.org/markup-compatibility/2006" xmlns:r="http://schemas.openxmlformats.org/officeDocument/2006/relationships" xmlns:w="http://schemas.openxmlformats.org/wordprocessingml/2006/main" xmlns:w14="http://schemas.microsoft.com/office/word/2010/wordml" xmlns:w15="http://schemas.microsoft.com/office/word/2012/wordml" xmlns:w16se="http://schemas.microsoft.com/office/word/2015/wordml/symex" mc:Ignorable="w14 w15 w16se">
   <w:docDefaults>
     <w:rPrDefault>
       <w:rPr>
-        <w:rFonts w:ascii="Calibri" w:hAnsi="Calibri" w:eastAsia="Calibri" w:cs="" w:asciiTheme="minorHAnsi" w:cstheme="minorBidi" w:eastAsiaTheme="minorHAnsi" w:hAnsiTheme="minorHAnsi"/>
+        <w:rFonts w:asciiTheme="minorHAnsi" w:eastAsiaTheme="minorHAnsi" w:hAnsiTheme="minorHAnsi" w:cstheme="minorBidi"/>
         <w:sz w:val="22"/>
         <w:szCs w:val="22"/>
         <w:lang w:val="en-US" w:eastAsia="en-US" w:bidi="ar-SA"/>
@@ -361,21 +249,21 @@
     </w:rPrDefault>
     <w:pPrDefault>
       <w:pPr>
-        <w:spacing w:lineRule="auto" w:line="259"/>
+        <w:spacing w:line="259" w:lineRule="auto"/>
       </w:pPr>
     </w:pPrDefault>
   </w:docDefaults>
   <w:latentStyles w:defLockedState="0" w:defUIPriority="99" w:defSemiHidden="0" w:defUnhideWhenUsed="0" w:defQFormat="0" w:count="373">
     <w:lsdException w:name="Normal" w:uiPriority="0" w:qFormat="1"/>
     <w:lsdException w:name="heading 1" w:uiPriority="9" w:qFormat="1"/>
-    <w:lsdException w:name="heading 2" w:uiPriority="9" w:semiHidden="1" w:unhideWhenUsed="1" w:qFormat="1"/>
-    <w:lsdException w:name="heading 3" w:uiPriority="9" w:semiHidden="1" w:unhideWhenUsed="1" w:qFormat="1"/>
-    <w:lsdException w:name="heading 4" w:uiPriority="9" w:semiHidden="1" w:unhideWhenUsed="1" w:qFormat="1"/>
-    <w:lsdException w:name="heading 5" w:uiPriority="9" w:semiHidden="1" w:unhideWhenUsed="1" w:qFormat="1"/>
-    <w:lsdException w:name="heading 6" w:uiPriority="9" w:semiHidden="1" w:unhideWhenUsed="1" w:qFormat="1"/>
-    <w:lsdException w:name="heading 7" w:uiPriority="9" w:semiHidden="1" w:unhideWhenUsed="1" w:qFormat="1"/>
-    <w:lsdException w:name="heading 8" w:uiPriority="9" w:semiHidden="1" w:unhideWhenUsed="1" w:qFormat="1"/>
-    <w:lsdException w:name="heading 9" w:uiPriority="9" w:semiHidden="1" w:unhideWhenUsed="1" w:qFormat="1"/>
+    <w:lsdException w:name="heading 2" w:semiHidden="1" w:uiPriority="9" w:unhideWhenUsed="1" w:qFormat="1"/>
+    <w:lsdException w:name="heading 3" w:semiHidden="1" w:uiPriority="9" w:unhideWhenUsed="1" w:qFormat="1"/>
+    <w:lsdException w:name="heading 4" w:semiHidden="1" w:uiPriority="9" w:unhideWhenUsed="1" w:qFormat="1"/>
+    <w:lsdException w:name="heading 5" w:semiHidden="1" w:uiPriority="9" w:unhideWhenUsed="1" w:qFormat="1"/>
+    <w:lsdException w:name="heading 6" w:semiHidden="1" w:uiPriority="9" w:unhideWhenUsed="1" w:qFormat="1"/>
+    <w:lsdException w:name="heading 7" w:semiHidden="1" w:uiPriority="9" w:unhideWhenUsed="1" w:qFormat="1"/>
+    <w:lsdException w:name="heading 8" w:semiHidden="1" w:uiPriority="9" w:unhideWhenUsed="1" w:qFormat="1"/>
+    <w:lsdException w:name="heading 9" w:semiHidden="1" w:uiPriority="9" w:unhideWhenUsed="1" w:qFormat="1"/>
     <w:lsdException w:name="index 1" w:semiHidden="1" w:unhideWhenUsed="1"/>
     <w:lsdException w:name="index 2" w:semiHidden="1" w:unhideWhenUsed="1"/>
     <w:lsdException w:name="index 3" w:semiHidden="1" w:unhideWhenUsed="1"/>
@@ -385,22 +273,22 @@
     <w:lsdException w:name="index 7" w:semiHidden="1" w:unhideWhenUsed="1"/>
     <w:lsdException w:name="index 8" w:semiHidden="1" w:unhideWhenUsed="1"/>
     <w:lsdException w:name="index 9" w:semiHidden="1" w:unhideWhenUsed="1"/>
-    <w:lsdException w:name="toc 1" w:uiPriority="39" w:semiHidden="1" w:unhideWhenUsed="1"/>
-    <w:lsdException w:name="toc 2" w:uiPriority="39" w:semiHidden="1" w:unhideWhenUsed="1"/>
-    <w:lsdException w:name="toc 3" w:uiPriority="39" w:semiHidden="1" w:unhideWhenUsed="1"/>
-    <w:lsdException w:name="toc 4" w:uiPriority="39" w:semiHidden="1" w:unhideWhenUsed="1"/>
-    <w:lsdException w:name="toc 5" w:uiPriority="39" w:semiHidden="1" w:unhideWhenUsed="1"/>
-    <w:lsdException w:name="toc 6" w:uiPriority="39" w:semiHidden="1" w:unhideWhenUsed="1"/>
-    <w:lsdException w:name="toc 7" w:uiPriority="39" w:semiHidden="1" w:unhideWhenUsed="1"/>
-    <w:lsdException w:name="toc 8" w:uiPriority="39" w:semiHidden="1" w:unhideWhenUsed="1"/>
-    <w:lsdException w:name="toc 9" w:uiPriority="39" w:semiHidden="1" w:unhideWhenUsed="1"/>
+    <w:lsdException w:name="toc 1" w:semiHidden="1" w:uiPriority="39" w:unhideWhenUsed="1"/>
+    <w:lsdException w:name="toc 2" w:semiHidden="1" w:uiPriority="39" w:unhideWhenUsed="1"/>
+    <w:lsdException w:name="toc 3" w:semiHidden="1" w:uiPriority="39" w:unhideWhenUsed="1"/>
+    <w:lsdException w:name="toc 4" w:semiHidden="1" w:uiPriority="39" w:unhideWhenUsed="1"/>
+    <w:lsdException w:name="toc 5" w:semiHidden="1" w:uiPriority="39" w:unhideWhenUsed="1"/>
+    <w:lsdException w:name="toc 6" w:semiHidden="1" w:uiPriority="39" w:unhideWhenUsed="1"/>
+    <w:lsdException w:name="toc 7" w:semiHidden="1" w:uiPriority="39" w:unhideWhenUsed="1"/>
+    <w:lsdException w:name="toc 8" w:semiHidden="1" w:uiPriority="39" w:unhideWhenUsed="1"/>
+    <w:lsdException w:name="toc 9" w:semiHidden="1" w:uiPriority="39" w:unhideWhenUsed="1"/>
     <w:lsdException w:name="Normal Indent" w:semiHidden="1" w:unhideWhenUsed="1"/>
     <w:lsdException w:name="footnote text" w:semiHidden="1" w:unhideWhenUsed="1"/>
     <w:lsdException w:name="annotation text" w:semiHidden="1" w:unhideWhenUsed="1"/>
     <w:lsdException w:name="header" w:semiHidden="1" w:unhideWhenUsed="1"/>
     <w:lsdException w:name="footer" w:semiHidden="1" w:unhideWhenUsed="1"/>
     <w:lsdException w:name="index heading" w:semiHidden="1" w:unhideWhenUsed="1"/>
-    <w:lsdException w:name="caption" w:uiPriority="35" w:semiHidden="1" w:unhideWhenUsed="1" w:qFormat="1"/>
+    <w:lsdException w:name="caption" w:semiHidden="1" w:uiPriority="35" w:unhideWhenUsed="1" w:qFormat="1"/>
     <w:lsdException w:name="table of figures" w:semiHidden="1" w:unhideWhenUsed="1"/>
     <w:lsdException w:name="envelope address" w:semiHidden="1" w:unhideWhenUsed="1"/>
     <w:lsdException w:name="envelope return" w:semiHidden="1" w:unhideWhenUsed="1"/>
@@ -431,7 +319,7 @@
     <w:lsdException w:name="Title" w:uiPriority="10" w:qFormat="1"/>
     <w:lsdException w:name="Closing" w:semiHidden="1" w:unhideWhenUsed="1"/>
     <w:lsdException w:name="Signature" w:semiHidden="1" w:unhideWhenUsed="1"/>
-    <w:lsdException w:name="Default Paragraph Font" w:uiPriority="1" w:semiHidden="1" w:unhideWhenUsed="1"/>
+    <w:lsdException w:name="Default Paragraph Font" w:semiHidden="1" w:uiPriority="1" w:unhideWhenUsed="1"/>
     <w:lsdException w:name="Body Text" w:semiHidden="1" w:unhideWhenUsed="1"/>
     <w:lsdException w:name="Body Text Indent" w:semiHidden="1" w:unhideWhenUsed="1"/>
     <w:lsdException w:name="List Continue" w:semiHidden="1" w:unhideWhenUsed="1"/>
@@ -631,8 +519,8 @@
     <w:lsdException w:name="Subtle Reference" w:uiPriority="31" w:qFormat="1"/>
     <w:lsdException w:name="Intense Reference" w:uiPriority="32" w:qFormat="1"/>
     <w:lsdException w:name="Book Title" w:uiPriority="33" w:qFormat="1"/>
-    <w:lsdException w:name="Bibliography" w:uiPriority="37" w:semiHidden="1" w:unhideWhenUsed="1"/>
-    <w:lsdException w:name="TOC Heading" w:uiPriority="39" w:semiHidden="1" w:unhideWhenUsed="1" w:qFormat="1"/>
+    <w:lsdException w:name="Bibliography" w:semiHidden="1" w:uiPriority="37" w:unhideWhenUsed="1"/>
+    <w:lsdException w:name="TOC Heading" w:semiHidden="1" w:uiPriority="39" w:unhideWhenUsed="1" w:qFormat="1"/>
     <w:lsdException w:name="Plain Table 1" w:uiPriority="41"/>
     <w:lsdException w:name="Plain Table 2" w:uiPriority="42"/>
     <w:lsdException w:name="Plain Table 3" w:uiPriority="43"/>
@@ -740,92 +628,16 @@
     <w:lsdException w:name="Mention" w:semiHidden="1" w:unhideWhenUsed="1"/>
     <w:lsdException w:name="Smart Hyperlink" w:semiHidden="1" w:unhideWhenUsed="1"/>
   </w:latentStyles>
-  <w:style w:type="paragraph" w:styleId="Normal" w:default="1">
+  <w:style w:type="paragraph" w:default="1" w:styleId="Normal">
     <w:name w:val="Normal"/>
     <w:qFormat/>
     <w:pPr>
-      <w:widowControl/>
-      <w:bidi w:val="0"/>
-      <w:spacing w:lineRule="auto" w:line="259" w:before="0" w:after="160"/>
-      <w:jc w:val="left"/>
+      <w:spacing w:after="160"/>
     </w:pPr>
-    <w:rPr>
-      <w:rFonts w:ascii="Calibri" w:hAnsi="Calibri" w:eastAsia="Calibri" w:cs="" w:asciiTheme="minorHAnsi" w:cstheme="minorBidi" w:eastAsiaTheme="minorHAnsi" w:hAnsiTheme="minorHAnsi"/>
-      <w:color w:val="auto"/>
-      <w:sz w:val="22"/>
-      <w:szCs w:val="22"/>
-      <w:lang w:val="en-US" w:eastAsia="en-US" w:bidi="ar-SA"/>
-    </w:rPr>
   </w:style>
-  <w:style w:type="character" w:styleId="DefaultParagraphFont" w:default="1">
+  <w:style w:type="character" w:default="1" w:styleId="DefaultParagraphFont">
     <w:name w:val="Default Paragraph Font"/>
     <w:uiPriority w:val="1"/>
-    <w:semiHidden/>
-    <w:unhideWhenUsed/>
-    <w:qFormat/>
-    <w:rPr/>
-  </w:style>
-  <w:style w:type="paragraph" w:styleId="Heading">
-    <w:name w:val="Heading"/>
-    <w:basedOn w:val="Normal"/>
-    <w:next w:val="TextBody"/>
-    <w:qFormat/>
-    <w:pPr>
-      <w:keepNext/>
-      <w:spacing w:before="240" w:after="120"/>
-    </w:pPr>
-    <w:rPr>
-      <w:rFonts w:ascii="Liberation Sans" w:hAnsi="Liberation Sans" w:eastAsia="Microsoft YaHei" w:cs="Lucida Sans"/>
-      <w:sz w:val="28"/>
-      <w:szCs w:val="28"/>
-    </w:rPr>
-  </w:style>
-  <w:style w:type="paragraph" w:styleId="TextBody">
-    <w:name w:val="Text Body"/>
-    <w:basedOn w:val="Normal"/>
-    <w:pPr>
-      <w:spacing w:lineRule="auto" w:line="288" w:before="0" w:after="140"/>
-    </w:pPr>
-    <w:rPr/>
-  </w:style>
-  <w:style w:type="paragraph" w:styleId="List">
-    <w:name w:val="List"/>
-    <w:basedOn w:val="TextBody"/>
-    <w:pPr/>
-    <w:rPr>
-      <w:rFonts w:cs="Lucida Sans"/>
-    </w:rPr>
-  </w:style>
-  <w:style w:type="paragraph" w:styleId="Caption">
-    <w:name w:val="Caption"/>
-    <w:basedOn w:val="Normal"/>
-    <w:qFormat/>
-    <w:pPr>
-      <w:suppressLineNumbers/>
-      <w:spacing w:before="120" w:after="120"/>
-    </w:pPr>
-    <w:rPr>
-      <w:rFonts w:cs="Lucida Sans"/>
-      <w:i/>
-      <w:iCs/>
-      <w:sz w:val="24"/>
-      <w:szCs w:val="24"/>
-    </w:rPr>
-  </w:style>
-  <w:style w:type="paragraph" w:styleId="Index">
-    <w:name w:val="Index"/>
-    <w:basedOn w:val="Normal"/>
-    <w:qFormat/>
-    <w:pPr>
-      <w:suppressLineNumbers/>
-    </w:pPr>
-    <w:rPr>
-      <w:rFonts w:cs="Lucida Sans"/>
-    </w:rPr>
-  </w:style>
-  <w:style w:type="numbering" w:styleId="NoList" w:default="1">
-    <w:name w:val="No List"/>
-    <w:uiPriority w:val="99"/>
     <w:semiHidden/>
     <w:unhideWhenUsed/>
   </w:style>
@@ -843,6 +655,68 @@
         <w:right w:w="108" w:type="dxa"/>
       </w:tblCellMar>
     </w:tblPr>
+  </w:style>
+  <w:style w:type="numbering" w:default="1" w:styleId="NoList">
+    <w:name w:val="No List"/>
+    <w:uiPriority w:val="99"/>
+    <w:semiHidden/>
+    <w:unhideWhenUsed/>
+  </w:style>
+  <w:style w:type="paragraph" w:customStyle="1" w:styleId="Heading">
+    <w:name w:val="Heading"/>
+    <w:basedOn w:val="Normal"/>
+    <w:next w:val="TextBody"/>
+    <w:qFormat/>
+    <w:pPr>
+      <w:keepNext/>
+      <w:spacing w:before="240" w:after="120"/>
+    </w:pPr>
+    <w:rPr>
+      <w:rFonts w:ascii="Liberation Sans" w:eastAsia="Microsoft YaHei" w:hAnsi="Liberation Sans" w:cs="Lucida Sans"/>
+      <w:sz w:val="28"/>
+      <w:szCs w:val="28"/>
+    </w:rPr>
+  </w:style>
+  <w:style w:type="paragraph" w:customStyle="1" w:styleId="TextBody">
+    <w:name w:val="Text Body"/>
+    <w:basedOn w:val="Normal"/>
+    <w:pPr>
+      <w:spacing w:after="140" w:line="288" w:lineRule="auto"/>
+    </w:pPr>
+  </w:style>
+  <w:style w:type="paragraph" w:styleId="List">
+    <w:name w:val="List"/>
+    <w:basedOn w:val="TextBody"/>
+    <w:rPr>
+      <w:rFonts w:cs="Lucida Sans"/>
+    </w:rPr>
+  </w:style>
+  <w:style w:type="paragraph" w:styleId="Caption">
+    <w:name w:val="caption"/>
+    <w:basedOn w:val="Normal"/>
+    <w:qFormat/>
+    <w:pPr>
+      <w:suppressLineNumbers/>
+      <w:spacing w:before="120" w:after="120"/>
+    </w:pPr>
+    <w:rPr>
+      <w:rFonts w:cs="Lucida Sans"/>
+      <w:i/>
+      <w:iCs/>
+      <w:sz w:val="24"/>
+      <w:szCs w:val="24"/>
+    </w:rPr>
+  </w:style>
+  <w:style w:type="paragraph" w:customStyle="1" w:styleId="Index">
+    <w:name w:val="Index"/>
+    <w:basedOn w:val="Normal"/>
+    <w:qFormat/>
+    <w:pPr>
+      <w:suppressLineNumbers/>
+    </w:pPr>
+    <w:rPr>
+      <w:rFonts w:cs="Lucida Sans"/>
+    </w:rPr>
   </w:style>
 </w:styles>
 </file>

</xml_diff>